<commit_message>
docs: Analysis Report #23
</commit_message>
<xml_diff>
--- a/reports/Group/Analysis report.docx
+++ b/reports/Group/Analysis report.docx
@@ -4189,47 +4189,12 @@
         <w:rPr>
           <w:rtl w:val="0"/>
         </w:rPr>
-        <w:t xml:space="preserve">Este documento establece una base sólida para la planificación, gestión y ejecución del proyecto, garantizando un entorno de trabajo estructurado y eficiente. Desde la configuración del entorno hasta la asignación de tareas y el seguimiento del desempeño, cada aspecto ha sido diseñado para optimizar la colaboración y la productividad del equipo.</w:t>
+        <w:t xml:space="preserve">En conclusión, este informe ha permitido identificar y corregir requisitos ambiguos e inconsistentes dentro del proyecto, asegurando su correcta definición y minimizando riesgos futuros. Además, se ha documentado la gestión de conflictos, destacando la importancia de la toma de decisiones efectiva y oportuna para mantener el progreso del proyecto. Este enfoque proactivo y detallado garantiza una base sólida para el desarrollo exitoso del proyecto.</w:t>
       </w:r>
     </w:p>
     <w:p>
       <w:pPr>
         <w:spacing w:after="240" w:before="240" w:lineRule="auto"/>
-        <w:rPr/>
-      </w:pPr>
-      <w:r>
-        <w:rPr>
-          <w:rtl w:val="0"/>
-        </w:rPr>
-        <w:t xml:space="preserve">Además, se han definido mecanismos claros para el reclutamiento, la distribución de responsabilidades y la evaluación del rendimiento, asegurando un equilibrio entre el compromiso de los integrantes y la equidad en el trabajo. La implementación de un sistema de recompensas y penalizaciones fomenta la participación activa y el cumplimiento de los objetivos establecidos.</w:t>
-      </w:r>
-    </w:p>
-    <w:p>
-      <w:pPr>
-        <w:spacing w:after="240" w:before="240" w:lineRule="auto"/>
-        <w:rPr/>
-      </w:pPr>
-      <w:r>
-        <w:rPr>
-          <w:rtl w:val="0"/>
-        </w:rPr>
-        <w:t xml:space="preserve">En definitiva, este documento proporciona un marco organizativo que no solo facilita el desarrollo del proyecto, sino que también promueve un ambiente de trabajo cooperativo y profesional, alineado con los estándares de calidad y eficiencia requeridos.</w:t>
-      </w:r>
-    </w:p>
-    <w:p>
-      <w:pPr>
-        <w:spacing w:after="0" w:before="0" w:lineRule="auto"/>
-        <w:rPr/>
-      </w:pPr>
-      <w:r>
-        <w:rPr>
-          <w:rtl w:val="0"/>
-        </w:rPr>
-      </w:r>
-    </w:p>
-    <w:p>
-      <w:pPr>
-        <w:spacing w:after="0" w:before="0" w:lineRule="auto"/>
         <w:rPr/>
       </w:pPr>
       <w:r>

</xml_diff>